<commit_message>
Update 1. OFICIO DE COMISIÓN.docx
</commit_message>
<xml_diff>
--- a/prueba/1. OFICIO DE COMISIÓN.docx
+++ b/prueba/1. OFICIO DE COMISIÓN.docx
@@ -58,7 +58,7 @@
           <w:shd w:val="clear" w:color="auto" w:fill="FFFF00"/>
           <w:lang w:val="es-ES" w:eastAsia="es-MX"/>
         </w:rPr>
-        <w:t>$dia</w:t>
+        <w:t>$</w:t>
       </w:r>
       <w:r>
         <w:rPr>
@@ -66,10 +66,44 @@
           <w:noProof/>
           <w:sz w:val="18"/>
           <w:szCs w:val="18"/>
+          <w:shd w:val="clear" w:color="auto" w:fill="FFFF00"/>
+          <w:lang w:val="es-ES" w:eastAsia="es-MX"/>
+        </w:rPr>
+        <w:t>{</w:t>
+      </w:r>
+      <w:r>
+        <w:rPr>
+          <w:rFonts w:ascii="Arial" w:hAnsi="Arial" w:cs="Arial"/>
+          <w:noProof/>
+          <w:sz w:val="18"/>
+          <w:szCs w:val="18"/>
+          <w:shd w:val="clear" w:color="auto" w:fill="FFFF00"/>
+          <w:lang w:val="es-ES" w:eastAsia="es-MX"/>
+        </w:rPr>
+        <w:t>dia</w:t>
+      </w:r>
+      <w:r>
+        <w:rPr>
+          <w:rFonts w:ascii="Arial" w:hAnsi="Arial" w:cs="Arial"/>
+          <w:noProof/>
+          <w:sz w:val="18"/>
+          <w:szCs w:val="18"/>
+          <w:shd w:val="clear" w:color="auto" w:fill="FFFF00"/>
+          <w:lang w:val="es-ES" w:eastAsia="es-MX"/>
+        </w:rPr>
+        <w:t>}</w:t>
+      </w:r>
+      <w:r>
+        <w:rPr>
+          <w:rFonts w:ascii="Arial" w:hAnsi="Arial" w:cs="Arial"/>
+          <w:noProof/>
+          <w:sz w:val="18"/>
+          <w:szCs w:val="18"/>
           <w:lang w:val="es-ES" w:eastAsia="es-MX"/>
         </w:rPr>
         <w:t xml:space="preserve"> de </w:t>
       </w:r>
+      <w:bookmarkStart w:id="0" w:name="_GoBack"/>
       <w:r>
         <w:rPr>
           <w:rFonts w:ascii="Arial" w:hAnsi="Arial" w:cs="Arial"/>
@@ -78,8 +112,59 @@
           <w:szCs w:val="18"/>
           <w:lang w:val="es-ES" w:eastAsia="es-MX"/>
         </w:rPr>
-        <w:t>$añoLetra</w:t>
-      </w:r>
+        <w:t>$</w:t>
+      </w:r>
+      <w:r>
+        <w:rPr>
+          <w:rFonts w:ascii="Arial" w:hAnsi="Arial" w:cs="Arial"/>
+          <w:noProof/>
+          <w:sz w:val="18"/>
+          <w:szCs w:val="18"/>
+          <w:lang w:val="es-ES" w:eastAsia="es-MX"/>
+        </w:rPr>
+        <w:t>{</w:t>
+      </w:r>
+      <w:r>
+        <w:rPr>
+          <w:rFonts w:ascii="Arial" w:hAnsi="Arial" w:cs="Arial"/>
+          <w:noProof/>
+          <w:sz w:val="18"/>
+          <w:szCs w:val="18"/>
+          <w:lang w:val="es-ES" w:eastAsia="es-MX"/>
+        </w:rPr>
+        <w:t>a</w:t>
+      </w:r>
+      <w:r>
+        <w:rPr>
+          <w:rFonts w:ascii="Arial" w:hAnsi="Arial" w:cs="Arial"/>
+          <w:noProof/>
+          <w:sz w:val="18"/>
+          <w:szCs w:val="18"/>
+          <w:lang w:val="es-ES" w:eastAsia="es-MX"/>
+        </w:rPr>
+        <w:t>n</w:t>
+      </w:r>
+      <w:r>
+        <w:rPr>
+          <w:rFonts w:ascii="Arial" w:hAnsi="Arial" w:cs="Arial"/>
+          <w:noProof/>
+          <w:sz w:val="18"/>
+          <w:szCs w:val="18"/>
+          <w:lang w:val="es-ES" w:eastAsia="es-MX"/>
+        </w:rPr>
+        <w:t>oLetra</w:t>
+      </w:r>
+      <w:r>
+        <w:rPr>
+          <w:rFonts w:ascii="Arial" w:hAnsi="Arial" w:cs="Arial"/>
+          <w:noProof/>
+          <w:sz w:val="18"/>
+          <w:szCs w:val="18"/>
+          <w:lang w:val="es-ES" w:eastAsia="es-MX"/>
+        </w:rPr>
+        <w:t>}</w:t>
+      </w:r>
+      <w:bookmarkEnd w:id="0"/>
       <w:r>
         <w:rPr>
           <w:rFonts w:ascii="Arial" w:hAnsi="Arial" w:cs="Arial"/>
@@ -288,17 +373,7 @@
           <w:sz w:val="18"/>
           <w:szCs w:val="18"/>
         </w:rPr>
-        <w:t xml:space="preserve"> en los artículos 123 Apartado "A" fracción XXXI y 124 de la Constitución Política de los Estados Unidos Mexicanos; artículos 132, fracciones I y XXIV, 523 fracción III y VI, 529, 540, 541, 542, 543, 545 y 550 y demás relativos de la Ley Federal del Trabajo; artículos 3, 4 fracción III, 9 fracción IV, 24 fracción XXVI, XXVII, XVIII, XXXVIII, XLIV, XLV, LI, LII y LIII de la Ley Orgánica de la Administración Pública del Estado Libre y Soberano de Morelos, publicado en el periódico oficial “Tierra y Libert</w:t>
-      </w:r>
-      <w:bookmarkStart w:id="0" w:name="_GoBack"/>
-      <w:bookmarkEnd w:id="0"/>
-      <w:r>
-        <w:rPr>
-          <w:rFonts w:ascii="Arial" w:hAnsi="Arial" w:cs="Arial"/>
-          <w:sz w:val="18"/>
-          <w:szCs w:val="18"/>
-        </w:rPr>
-        <w:t>ad” No. 5641, el día 4 de octubre de 2018; artículos 4 fracción VII, 7 fracción II inciso a),16 fracciones I, II, III, IV, V, VI y XII del Reglamento Interior de la Secretaría de Desarrollo Económico y del Trabajo publicado en el periódico oficial “Tierra y Libertad” No. 5651, el día 20 de noviembre de 2018; artículos 4, 6, 7 fracciones I, II, VI y XXIV, 12, 13 fracción II inciso a) y b),</w:t>
+        <w:t xml:space="preserve"> en los artículos 123 Apartado "A" fracción XXXI y 124 de la Constitución Política de los Estados Unidos Mexicanos; artículos 132, fracciones I y XXIV, 523 fracción III y VI, 529, 540, 541, 542, 543, 545 y 550 y demás relativos de la Ley Federal del Trabajo; artículos 3, 4 fracción III, 9 fracción IV, 24 fracción XXVI, XXVII, XVIII, XXXVIII, XLIV, XLV, LI, LII y LIII de la Ley Orgánica de la Administración Pública del Estado Libre y Soberano de Morelos, publicado en el periódico oficial “Tierra y Libertad” No. 5641, el día 4 de octubre de 2018; artículos 4 fracción VII, 7 fracción II inciso a),16 fracciones I, II, III, IV, V, VI y XII del Reglamento Interior de la Secretaría de Desarrollo Económico y del Trabajo publicado en el periódico oficial “Tierra y Libertad” No. 5651, el día 20 de noviembre de 2018; artículos 4, 6, 7 fracciones I, II, VI y XXIV, 12, 13 fracción II inciso a) y b),</w:t>
       </w:r>
       <w:r>
         <w:rPr>
@@ -391,6 +466,15 @@
         </w:rPr>
         <w:t>$</w:t>
       </w:r>
+      <w:r>
+        <w:rPr>
+          <w:rFonts w:ascii="Arial" w:hAnsi="Arial" w:cs="Arial"/>
+          <w:b/>
+          <w:sz w:val="18"/>
+          <w:szCs w:val="18"/>
+        </w:rPr>
+        <w:t>{</w:t>
+      </w:r>
       <w:proofErr w:type="spellStart"/>
       <w:r>
         <w:rPr>
@@ -399,9 +483,36 @@
           <w:sz w:val="18"/>
           <w:szCs w:val="18"/>
         </w:rPr>
-        <w:t>folioInspección</w:t>
+        <w:t>folioInspecci</w:t>
+      </w:r>
+      <w:r>
+        <w:rPr>
+          <w:rFonts w:ascii="Arial" w:hAnsi="Arial" w:cs="Arial"/>
+          <w:b/>
+          <w:sz w:val="18"/>
+          <w:szCs w:val="18"/>
+        </w:rPr>
+        <w:t>o</w:t>
+      </w:r>
+      <w:r>
+        <w:rPr>
+          <w:rFonts w:ascii="Arial" w:hAnsi="Arial" w:cs="Arial"/>
+          <w:b/>
+          <w:sz w:val="18"/>
+          <w:szCs w:val="18"/>
+        </w:rPr>
+        <w:t>n</w:t>
       </w:r>
       <w:proofErr w:type="spellEnd"/>
+      <w:r>
+        <w:rPr>
+          <w:rFonts w:ascii="Arial" w:hAnsi="Arial" w:cs="Arial"/>
+          <w:b/>
+          <w:sz w:val="18"/>
+          <w:szCs w:val="18"/>
+        </w:rPr>
+        <w:t>}</w:t>
+      </w:r>
       <w:r>
         <w:rPr>
           <w:rFonts w:ascii="Arial" w:hAnsi="Arial" w:cs="Arial"/>
@@ -1697,7 +1808,6 @@
             </w:rPr>
             <w:t>$</w:t>
           </w:r>
-          <w:proofErr w:type="spellStart"/>
           <w:r>
             <w:rPr>
               <w:rFonts w:ascii="Arial" w:hAnsi="Arial"/>
@@ -1705,9 +1815,28 @@
               <w:sz w:val="18"/>
               <w:szCs w:val="18"/>
             </w:rPr>
+            <w:t>{</w:t>
+          </w:r>
+          <w:proofErr w:type="spellStart"/>
+          <w:r>
+            <w:rPr>
+              <w:rFonts w:ascii="Arial" w:hAnsi="Arial"/>
+              <w:b/>
+              <w:sz w:val="18"/>
+              <w:szCs w:val="18"/>
+            </w:rPr>
             <w:t>folioInspeccion</w:t>
           </w:r>
           <w:proofErr w:type="spellEnd"/>
+          <w:r>
+            <w:rPr>
+              <w:rFonts w:ascii="Arial" w:hAnsi="Arial"/>
+              <w:b/>
+              <w:sz w:val="18"/>
+              <w:szCs w:val="18"/>
+            </w:rPr>
+            <w:t>}</w:t>
+          </w:r>
         </w:p>
       </w:tc>
     </w:tr>

</xml_diff>

<commit_message>
[UPDATE] Ya se reemplazan textos del encabezado
</commit_message>
<xml_diff>
--- a/prueba/1. OFICIO DE COMISIÓN.docx
+++ b/prueba/1. OFICIO DE COMISIÓN.docx
@@ -1,6 +1,6 @@
 
 <file path=word/document.xml><?xml version="1.0" encoding="utf-8"?>
-<w:document xmlns:wpc="http://schemas.microsoft.com/office/word/2010/wordprocessingCanvas" xmlns:mc="http://schemas.openxmlformats.org/markup-compatibility/2006" xmlns:o="urn:schemas-microsoft-com:office:office" xmlns:r="http://schemas.openxmlformats.org/officeDocument/2006/relationships" xmlns:m="http://schemas.openxmlformats.org/officeDocument/2006/math" xmlns:v="urn:schemas-microsoft-com:vml" xmlns:wp14="http://schemas.microsoft.com/office/word/2010/wordprocessingDrawing" xmlns:wp="http://schemas.openxmlformats.org/drawingml/2006/wordprocessingDrawing" xmlns:w10="urn:schemas-microsoft-com:office:word" xmlns:w="http://schemas.openxmlformats.org/wordprocessingml/2006/main" xmlns:w14="http://schemas.microsoft.com/office/word/2010/wordml" xmlns:w15="http://schemas.microsoft.com/office/word/2012/wordml" xmlns:wpg="http://schemas.microsoft.com/office/word/2010/wordprocessingGroup" xmlns:wpi="http://schemas.microsoft.com/office/word/2010/wordprocessingInk" xmlns:wne="http://schemas.microsoft.com/office/word/2006/wordml" xmlns:wps="http://schemas.microsoft.com/office/word/2010/wordprocessingShape" mc:Ignorable="w14 w15 wp14">
+<w:document xmlns:wpc="http://schemas.microsoft.com/office/word/2010/wordprocessingCanvas" xmlns:cx="http://schemas.microsoft.com/office/drawing/2014/chartex" xmlns:cx1="http://schemas.microsoft.com/office/drawing/2015/9/8/chartex" xmlns:cx2="http://schemas.microsoft.com/office/drawing/2015/10/21/chartex" xmlns:cx3="http://schemas.microsoft.com/office/drawing/2016/5/9/chartex" xmlns:cx4="http://schemas.microsoft.com/office/drawing/2016/5/10/chartex" xmlns:cx5="http://schemas.microsoft.com/office/drawing/2016/5/11/chartex" xmlns:cx6="http://schemas.microsoft.com/office/drawing/2016/5/12/chartex" xmlns:cx7="http://schemas.microsoft.com/office/drawing/2016/5/13/chartex" xmlns:cx8="http://schemas.microsoft.com/office/drawing/2016/5/14/chartex" xmlns:mc="http://schemas.openxmlformats.org/markup-compatibility/2006" xmlns:aink="http://schemas.microsoft.com/office/drawing/2016/ink" xmlns:am3d="http://schemas.microsoft.com/office/drawing/2017/model3d" xmlns:o="urn:schemas-microsoft-com:office:office" xmlns:r="http://schemas.openxmlformats.org/officeDocument/2006/relationships" xmlns:m="http://schemas.openxmlformats.org/officeDocument/2006/math" xmlns:v="urn:schemas-microsoft-com:vml" xmlns:wp14="http://schemas.microsoft.com/office/word/2010/wordprocessingDrawing" xmlns:wp="http://schemas.openxmlformats.org/drawingml/2006/wordprocessingDrawing" xmlns:w10="urn:schemas-microsoft-com:office:word" xmlns:w="http://schemas.openxmlformats.org/wordprocessingml/2006/main" xmlns:w14="http://schemas.microsoft.com/office/word/2010/wordml" xmlns:w15="http://schemas.microsoft.com/office/word/2012/wordml" xmlns:w16cex="http://schemas.microsoft.com/office/word/2018/wordml/cex" xmlns:w16cid="http://schemas.microsoft.com/office/word/2016/wordml/cid" xmlns:w16="http://schemas.microsoft.com/office/word/2018/wordml" xmlns:w16se="http://schemas.microsoft.com/office/word/2015/wordml/symex" xmlns:wpg="http://schemas.microsoft.com/office/word/2010/wordprocessingGroup" xmlns:wpi="http://schemas.microsoft.com/office/word/2010/wordprocessingInk" xmlns:wne="http://schemas.microsoft.com/office/word/2006/wordml" xmlns:wps="http://schemas.microsoft.com/office/word/2010/wordprocessingShape" mc:Ignorable="w14 w15 w16se w16cid w16 w16cex wp14">
   <w:body>
     <w:p>
       <w:pPr>
@@ -103,7 +103,6 @@
         </w:rPr>
         <w:t xml:space="preserve"> de </w:t>
       </w:r>
-      <w:bookmarkStart w:id="0" w:name="_GoBack"/>
       <w:r>
         <w:rPr>
           <w:rFonts w:ascii="Arial" w:hAnsi="Arial" w:cs="Arial"/>
@@ -164,7 +163,6 @@
         </w:rPr>
         <w:t>}</w:t>
       </w:r>
-      <w:bookmarkEnd w:id="0"/>
       <w:r>
         <w:rPr>
           <w:rFonts w:ascii="Arial" w:hAnsi="Arial" w:cs="Arial"/>
@@ -475,7 +473,6 @@
         </w:rPr>
         <w:t>{</w:t>
       </w:r>
-      <w:proofErr w:type="spellStart"/>
       <w:r>
         <w:rPr>
           <w:rFonts w:ascii="Arial" w:hAnsi="Arial" w:cs="Arial"/>
@@ -503,7 +500,6 @@
         </w:rPr>
         <w:t>n</w:t>
       </w:r>
-      <w:proofErr w:type="spellEnd"/>
       <w:r>
         <w:rPr>
           <w:rFonts w:ascii="Arial" w:hAnsi="Arial" w:cs="Arial"/>
@@ -762,37 +758,16 @@
           <w:szCs w:val="18"/>
           <w:highlight w:val="yellow"/>
         </w:rPr>
-        <w:t>XX</w:t>
-      </w:r>
-      <w:proofErr w:type="gramStart"/>
-      <w:r>
-        <w:rPr>
-          <w:rFonts w:ascii="Arial" w:hAnsi="Arial" w:cs="Arial"/>
-          <w:b/>
-          <w:sz w:val="18"/>
-          <w:szCs w:val="18"/>
-          <w:highlight w:val="yellow"/>
-        </w:rPr>
-        <w:t>:</w:t>
-      </w:r>
-      <w:r>
-        <w:rPr>
-          <w:rFonts w:ascii="Arial" w:hAnsi="Arial" w:cs="Arial"/>
-          <w:b/>
-          <w:sz w:val="18"/>
-          <w:szCs w:val="18"/>
-        </w:rPr>
-        <w:t>00</w:t>
-      </w:r>
-      <w:proofErr w:type="gramEnd"/>
-      <w:r>
-        <w:rPr>
-          <w:rFonts w:ascii="Arial" w:hAnsi="Arial" w:cs="Arial"/>
-          <w:b/>
-          <w:sz w:val="18"/>
-          <w:szCs w:val="18"/>
-        </w:rPr>
-        <w:t xml:space="preserve"> horas</w:t>
+        <w:t>XX:</w:t>
+      </w:r>
+      <w:r>
+        <w:rPr>
+          <w:rFonts w:ascii="Arial" w:hAnsi="Arial" w:cs="Arial"/>
+          <w:b/>
+          <w:sz w:val="18"/>
+          <w:szCs w:val="18"/>
+        </w:rPr>
+        <w:t>00 horas</w:t>
       </w:r>
       <w:r>
         <w:rPr>
@@ -1346,8 +1321,12 @@
     </w:tbl>
     <w:p/>
     <w:sectPr>
-      <w:headerReference w:type="default" r:id="rId6"/>
-      <w:footerReference w:type="default" r:id="rId7"/>
+      <w:headerReference w:type="even" r:id="rId6"/>
+      <w:headerReference w:type="default" r:id="rId7"/>
+      <w:footerReference w:type="even" r:id="rId8"/>
+      <w:footerReference w:type="default" r:id="rId9"/>
+      <w:headerReference w:type="first" r:id="rId10"/>
+      <w:footerReference w:type="first" r:id="rId11"/>
       <w:pgSz w:w="12240" w:h="15840"/>
       <w:pgMar w:top="3271" w:right="1134" w:bottom="851" w:left="1134" w:header="709" w:footer="709" w:gutter="0"/>
       <w:cols w:space="708"/>
@@ -1358,7 +1337,7 @@
 </file>
 
 <file path=word/endnotes.xml><?xml version="1.0" encoding="utf-8"?>
-<w:endnotes xmlns:wpc="http://schemas.microsoft.com/office/word/2010/wordprocessingCanvas" xmlns:mc="http://schemas.openxmlformats.org/markup-compatibility/2006" xmlns:o="urn:schemas-microsoft-com:office:office" xmlns:r="http://schemas.openxmlformats.org/officeDocument/2006/relationships" xmlns:m="http://schemas.openxmlformats.org/officeDocument/2006/math" xmlns:v="urn:schemas-microsoft-com:vml" xmlns:wp14="http://schemas.microsoft.com/office/word/2010/wordprocessingDrawing" xmlns:wp="http://schemas.openxmlformats.org/drawingml/2006/wordprocessingDrawing" xmlns:w10="urn:schemas-microsoft-com:office:word" xmlns:w="http://schemas.openxmlformats.org/wordprocessingml/2006/main" xmlns:w14="http://schemas.microsoft.com/office/word/2010/wordml" xmlns:w15="http://schemas.microsoft.com/office/word/2012/wordml" xmlns:wpg="http://schemas.microsoft.com/office/word/2010/wordprocessingGroup" xmlns:wpi="http://schemas.microsoft.com/office/word/2010/wordprocessingInk" xmlns:wne="http://schemas.microsoft.com/office/word/2006/wordml" xmlns:wps="http://schemas.microsoft.com/office/word/2010/wordprocessingShape" mc:Ignorable="w14 w15 wp14">
+<w:endnotes xmlns:wpc="http://schemas.microsoft.com/office/word/2010/wordprocessingCanvas" xmlns:cx="http://schemas.microsoft.com/office/drawing/2014/chartex" xmlns:cx1="http://schemas.microsoft.com/office/drawing/2015/9/8/chartex" xmlns:cx2="http://schemas.microsoft.com/office/drawing/2015/10/21/chartex" xmlns:cx3="http://schemas.microsoft.com/office/drawing/2016/5/9/chartex" xmlns:cx4="http://schemas.microsoft.com/office/drawing/2016/5/10/chartex" xmlns:cx5="http://schemas.microsoft.com/office/drawing/2016/5/11/chartex" xmlns:cx6="http://schemas.microsoft.com/office/drawing/2016/5/12/chartex" xmlns:cx7="http://schemas.microsoft.com/office/drawing/2016/5/13/chartex" xmlns:cx8="http://schemas.microsoft.com/office/drawing/2016/5/14/chartex" xmlns:mc="http://schemas.openxmlformats.org/markup-compatibility/2006" xmlns:aink="http://schemas.microsoft.com/office/drawing/2016/ink" xmlns:am3d="http://schemas.microsoft.com/office/drawing/2017/model3d" xmlns:o="urn:schemas-microsoft-com:office:office" xmlns:r="http://schemas.openxmlformats.org/officeDocument/2006/relationships" xmlns:m="http://schemas.openxmlformats.org/officeDocument/2006/math" xmlns:v="urn:schemas-microsoft-com:vml" xmlns:wp14="http://schemas.microsoft.com/office/word/2010/wordprocessingDrawing" xmlns:wp="http://schemas.openxmlformats.org/drawingml/2006/wordprocessingDrawing" xmlns:w10="urn:schemas-microsoft-com:office:word" xmlns:w="http://schemas.openxmlformats.org/wordprocessingml/2006/main" xmlns:w14="http://schemas.microsoft.com/office/word/2010/wordml" xmlns:w15="http://schemas.microsoft.com/office/word/2012/wordml" xmlns:w16cex="http://schemas.microsoft.com/office/word/2018/wordml/cex" xmlns:w16cid="http://schemas.microsoft.com/office/word/2016/wordml/cid" xmlns:w16="http://schemas.microsoft.com/office/word/2018/wordml" xmlns:w16se="http://schemas.microsoft.com/office/word/2015/wordml/symex" xmlns:wpg="http://schemas.microsoft.com/office/word/2010/wordprocessingGroup" xmlns:wpi="http://schemas.microsoft.com/office/word/2010/wordprocessingInk" xmlns:wne="http://schemas.microsoft.com/office/word/2006/wordml" xmlns:wps="http://schemas.microsoft.com/office/word/2010/wordprocessingShape" mc:Ignorable="w14 w15 w16se w16cid w16 w16cex wp14">
   <w:endnote w:type="separator" w:id="-1">
     <w:p>
       <w:r>
@@ -1377,7 +1356,17 @@
 </file>
 
 <file path=word/footer1.xml><?xml version="1.0" encoding="utf-8"?>
-<w:ftr xmlns:wpc="http://schemas.microsoft.com/office/word/2010/wordprocessingCanvas" xmlns:mc="http://schemas.openxmlformats.org/markup-compatibility/2006" xmlns:o="urn:schemas-microsoft-com:office:office" xmlns:r="http://schemas.openxmlformats.org/officeDocument/2006/relationships" xmlns:m="http://schemas.openxmlformats.org/officeDocument/2006/math" xmlns:v="urn:schemas-microsoft-com:vml" xmlns:wp14="http://schemas.microsoft.com/office/word/2010/wordprocessingDrawing" xmlns:wp="http://schemas.openxmlformats.org/drawingml/2006/wordprocessingDrawing" xmlns:w10="urn:schemas-microsoft-com:office:word" xmlns:w="http://schemas.openxmlformats.org/wordprocessingml/2006/main" xmlns:w14="http://schemas.microsoft.com/office/word/2010/wordml" xmlns:w15="http://schemas.microsoft.com/office/word/2012/wordml" xmlns:wpg="http://schemas.microsoft.com/office/word/2010/wordprocessingGroup" xmlns:wpi="http://schemas.microsoft.com/office/word/2010/wordprocessingInk" xmlns:wne="http://schemas.microsoft.com/office/word/2006/wordml" xmlns:wps="http://schemas.microsoft.com/office/word/2010/wordprocessingShape" mc:Ignorable="w14 w15 wp14">
+<w:ftr xmlns:wpc="http://schemas.microsoft.com/office/word/2010/wordprocessingCanvas" xmlns:cx="http://schemas.microsoft.com/office/drawing/2014/chartex" xmlns:cx1="http://schemas.microsoft.com/office/drawing/2015/9/8/chartex" xmlns:cx2="http://schemas.microsoft.com/office/drawing/2015/10/21/chartex" xmlns:cx3="http://schemas.microsoft.com/office/drawing/2016/5/9/chartex" xmlns:cx4="http://schemas.microsoft.com/office/drawing/2016/5/10/chartex" xmlns:cx5="http://schemas.microsoft.com/office/drawing/2016/5/11/chartex" xmlns:cx6="http://schemas.microsoft.com/office/drawing/2016/5/12/chartex" xmlns:cx7="http://schemas.microsoft.com/office/drawing/2016/5/13/chartex" xmlns:cx8="http://schemas.microsoft.com/office/drawing/2016/5/14/chartex" xmlns:mc="http://schemas.openxmlformats.org/markup-compatibility/2006" xmlns:aink="http://schemas.microsoft.com/office/drawing/2016/ink" xmlns:am3d="http://schemas.microsoft.com/office/drawing/2017/model3d" xmlns:o="urn:schemas-microsoft-com:office:office" xmlns:r="http://schemas.openxmlformats.org/officeDocument/2006/relationships" xmlns:m="http://schemas.openxmlformats.org/officeDocument/2006/math" xmlns:v="urn:schemas-microsoft-com:vml" xmlns:wp14="http://schemas.microsoft.com/office/word/2010/wordprocessingDrawing" xmlns:wp="http://schemas.openxmlformats.org/drawingml/2006/wordprocessingDrawing" xmlns:w10="urn:schemas-microsoft-com:office:word" xmlns:w="http://schemas.openxmlformats.org/wordprocessingml/2006/main" xmlns:w14="http://schemas.microsoft.com/office/word/2010/wordml" xmlns:w15="http://schemas.microsoft.com/office/word/2012/wordml" xmlns:w16cex="http://schemas.microsoft.com/office/word/2018/wordml/cex" xmlns:w16cid="http://schemas.microsoft.com/office/word/2016/wordml/cid" xmlns:w16="http://schemas.microsoft.com/office/word/2018/wordml" xmlns:w16se="http://schemas.microsoft.com/office/word/2015/wordml/symex" xmlns:wpg="http://schemas.microsoft.com/office/word/2010/wordprocessingGroup" xmlns:wpi="http://schemas.microsoft.com/office/word/2010/wordprocessingInk" xmlns:wne="http://schemas.microsoft.com/office/word/2006/wordml" xmlns:wps="http://schemas.microsoft.com/office/word/2010/wordprocessingShape" mc:Ignorable="w14 w15 w16se w16cid w16 w16cex wp14">
+  <w:p>
+    <w:pPr>
+      <w:pStyle w:val="Piedepgina"/>
+    </w:pPr>
+  </w:p>
+</w:ftr>
+</file>
+
+<file path=word/footer2.xml><?xml version="1.0" encoding="utf-8"?>
+<w:ftr xmlns:wpc="http://schemas.microsoft.com/office/word/2010/wordprocessingCanvas" xmlns:cx="http://schemas.microsoft.com/office/drawing/2014/chartex" xmlns:cx1="http://schemas.microsoft.com/office/drawing/2015/9/8/chartex" xmlns:cx2="http://schemas.microsoft.com/office/drawing/2015/10/21/chartex" xmlns:cx3="http://schemas.microsoft.com/office/drawing/2016/5/9/chartex" xmlns:cx4="http://schemas.microsoft.com/office/drawing/2016/5/10/chartex" xmlns:cx5="http://schemas.microsoft.com/office/drawing/2016/5/11/chartex" xmlns:cx6="http://schemas.microsoft.com/office/drawing/2016/5/12/chartex" xmlns:cx7="http://schemas.microsoft.com/office/drawing/2016/5/13/chartex" xmlns:cx8="http://schemas.microsoft.com/office/drawing/2016/5/14/chartex" xmlns:mc="http://schemas.openxmlformats.org/markup-compatibility/2006" xmlns:aink="http://schemas.microsoft.com/office/drawing/2016/ink" xmlns:am3d="http://schemas.microsoft.com/office/drawing/2017/model3d" xmlns:o="urn:schemas-microsoft-com:office:office" xmlns:r="http://schemas.openxmlformats.org/officeDocument/2006/relationships" xmlns:m="http://schemas.openxmlformats.org/officeDocument/2006/math" xmlns:v="urn:schemas-microsoft-com:vml" xmlns:wp14="http://schemas.microsoft.com/office/word/2010/wordprocessingDrawing" xmlns:wp="http://schemas.openxmlformats.org/drawingml/2006/wordprocessingDrawing" xmlns:w10="urn:schemas-microsoft-com:office:word" xmlns:w="http://schemas.openxmlformats.org/wordprocessingml/2006/main" xmlns:w14="http://schemas.microsoft.com/office/word/2010/wordml" xmlns:w15="http://schemas.microsoft.com/office/word/2012/wordml" xmlns:w16cex="http://schemas.microsoft.com/office/word/2018/wordml/cex" xmlns:w16cid="http://schemas.microsoft.com/office/word/2016/wordml/cid" xmlns:w16="http://schemas.microsoft.com/office/word/2018/wordml" xmlns:w16se="http://schemas.microsoft.com/office/word/2015/wordml/symex" xmlns:wpg="http://schemas.microsoft.com/office/word/2010/wordprocessingGroup" xmlns:wpi="http://schemas.microsoft.com/office/word/2010/wordprocessingInk" xmlns:wne="http://schemas.microsoft.com/office/word/2006/wordml" xmlns:wps="http://schemas.microsoft.com/office/word/2010/wordprocessingShape" mc:Ignorable="w14 w15 w16se w16cid w16 w16cex wp14">
   <w:p>
     <w:pPr>
       <w:pStyle w:val="Piedepgina"/>
@@ -1431,8 +1420,18 @@
 </w:ftr>
 </file>
 
+<file path=word/footer3.xml><?xml version="1.0" encoding="utf-8"?>
+<w:ftr xmlns:wpc="http://schemas.microsoft.com/office/word/2010/wordprocessingCanvas" xmlns:cx="http://schemas.microsoft.com/office/drawing/2014/chartex" xmlns:cx1="http://schemas.microsoft.com/office/drawing/2015/9/8/chartex" xmlns:cx2="http://schemas.microsoft.com/office/drawing/2015/10/21/chartex" xmlns:cx3="http://schemas.microsoft.com/office/drawing/2016/5/9/chartex" xmlns:cx4="http://schemas.microsoft.com/office/drawing/2016/5/10/chartex" xmlns:cx5="http://schemas.microsoft.com/office/drawing/2016/5/11/chartex" xmlns:cx6="http://schemas.microsoft.com/office/drawing/2016/5/12/chartex" xmlns:cx7="http://schemas.microsoft.com/office/drawing/2016/5/13/chartex" xmlns:cx8="http://schemas.microsoft.com/office/drawing/2016/5/14/chartex" xmlns:mc="http://schemas.openxmlformats.org/markup-compatibility/2006" xmlns:aink="http://schemas.microsoft.com/office/drawing/2016/ink" xmlns:am3d="http://schemas.microsoft.com/office/drawing/2017/model3d" xmlns:o="urn:schemas-microsoft-com:office:office" xmlns:r="http://schemas.openxmlformats.org/officeDocument/2006/relationships" xmlns:m="http://schemas.openxmlformats.org/officeDocument/2006/math" xmlns:v="urn:schemas-microsoft-com:vml" xmlns:wp14="http://schemas.microsoft.com/office/word/2010/wordprocessingDrawing" xmlns:wp="http://schemas.openxmlformats.org/drawingml/2006/wordprocessingDrawing" xmlns:w10="urn:schemas-microsoft-com:office:word" xmlns:w="http://schemas.openxmlformats.org/wordprocessingml/2006/main" xmlns:w14="http://schemas.microsoft.com/office/word/2010/wordml" xmlns:w15="http://schemas.microsoft.com/office/word/2012/wordml" xmlns:w16cex="http://schemas.microsoft.com/office/word/2018/wordml/cex" xmlns:w16cid="http://schemas.microsoft.com/office/word/2016/wordml/cid" xmlns:w16="http://schemas.microsoft.com/office/word/2018/wordml" xmlns:w16se="http://schemas.microsoft.com/office/word/2015/wordml/symex" xmlns:wpg="http://schemas.microsoft.com/office/word/2010/wordprocessingGroup" xmlns:wpi="http://schemas.microsoft.com/office/word/2010/wordprocessingInk" xmlns:wne="http://schemas.microsoft.com/office/word/2006/wordml" xmlns:wps="http://schemas.microsoft.com/office/word/2010/wordprocessingShape" mc:Ignorable="w14 w15 w16se w16cid w16 w16cex wp14">
+  <w:p>
+    <w:pPr>
+      <w:pStyle w:val="Piedepgina"/>
+    </w:pPr>
+  </w:p>
+</w:ftr>
+</file>
+
 <file path=word/footnotes.xml><?xml version="1.0" encoding="utf-8"?>
-<w:footnotes xmlns:wpc="http://schemas.microsoft.com/office/word/2010/wordprocessingCanvas" xmlns:mc="http://schemas.openxmlformats.org/markup-compatibility/2006" xmlns:o="urn:schemas-microsoft-com:office:office" xmlns:r="http://schemas.openxmlformats.org/officeDocument/2006/relationships" xmlns:m="http://schemas.openxmlformats.org/officeDocument/2006/math" xmlns:v="urn:schemas-microsoft-com:vml" xmlns:wp14="http://schemas.microsoft.com/office/word/2010/wordprocessingDrawing" xmlns:wp="http://schemas.openxmlformats.org/drawingml/2006/wordprocessingDrawing" xmlns:w10="urn:schemas-microsoft-com:office:word" xmlns:w="http://schemas.openxmlformats.org/wordprocessingml/2006/main" xmlns:w14="http://schemas.microsoft.com/office/word/2010/wordml" xmlns:w15="http://schemas.microsoft.com/office/word/2012/wordml" xmlns:wpg="http://schemas.microsoft.com/office/word/2010/wordprocessingGroup" xmlns:wpi="http://schemas.microsoft.com/office/word/2010/wordprocessingInk" xmlns:wne="http://schemas.microsoft.com/office/word/2006/wordml" xmlns:wps="http://schemas.microsoft.com/office/word/2010/wordprocessingShape" mc:Ignorable="w14 w15 wp14">
+<w:footnotes xmlns:wpc="http://schemas.microsoft.com/office/word/2010/wordprocessingCanvas" xmlns:cx="http://schemas.microsoft.com/office/drawing/2014/chartex" xmlns:cx1="http://schemas.microsoft.com/office/drawing/2015/9/8/chartex" xmlns:cx2="http://schemas.microsoft.com/office/drawing/2015/10/21/chartex" xmlns:cx3="http://schemas.microsoft.com/office/drawing/2016/5/9/chartex" xmlns:cx4="http://schemas.microsoft.com/office/drawing/2016/5/10/chartex" xmlns:cx5="http://schemas.microsoft.com/office/drawing/2016/5/11/chartex" xmlns:cx6="http://schemas.microsoft.com/office/drawing/2016/5/12/chartex" xmlns:cx7="http://schemas.microsoft.com/office/drawing/2016/5/13/chartex" xmlns:cx8="http://schemas.microsoft.com/office/drawing/2016/5/14/chartex" xmlns:mc="http://schemas.openxmlformats.org/markup-compatibility/2006" xmlns:aink="http://schemas.microsoft.com/office/drawing/2016/ink" xmlns:am3d="http://schemas.microsoft.com/office/drawing/2017/model3d" xmlns:o="urn:schemas-microsoft-com:office:office" xmlns:r="http://schemas.openxmlformats.org/officeDocument/2006/relationships" xmlns:m="http://schemas.openxmlformats.org/officeDocument/2006/math" xmlns:v="urn:schemas-microsoft-com:vml" xmlns:wp14="http://schemas.microsoft.com/office/word/2010/wordprocessingDrawing" xmlns:wp="http://schemas.openxmlformats.org/drawingml/2006/wordprocessingDrawing" xmlns:w10="urn:schemas-microsoft-com:office:word" xmlns:w="http://schemas.openxmlformats.org/wordprocessingml/2006/main" xmlns:w14="http://schemas.microsoft.com/office/word/2010/wordml" xmlns:w15="http://schemas.microsoft.com/office/word/2012/wordml" xmlns:w16cex="http://schemas.microsoft.com/office/word/2018/wordml/cex" xmlns:w16cid="http://schemas.microsoft.com/office/word/2016/wordml/cid" xmlns:w16="http://schemas.microsoft.com/office/word/2018/wordml" xmlns:w16se="http://schemas.microsoft.com/office/word/2015/wordml/symex" xmlns:wpg="http://schemas.microsoft.com/office/word/2010/wordprocessingGroup" xmlns:wpi="http://schemas.microsoft.com/office/word/2010/wordprocessingInk" xmlns:wne="http://schemas.microsoft.com/office/word/2006/wordml" xmlns:wps="http://schemas.microsoft.com/office/word/2010/wordprocessingShape" mc:Ignorable="w14 w15 w16se w16cid w16 w16cex wp14">
   <w:footnote w:type="separator" w:id="-1">
     <w:p>
       <w:r>
@@ -1451,7 +1450,17 @@
 </file>
 
 <file path=word/header1.xml><?xml version="1.0" encoding="utf-8"?>
-<w:hdr xmlns:wpc="http://schemas.microsoft.com/office/word/2010/wordprocessingCanvas" xmlns:mc="http://schemas.openxmlformats.org/markup-compatibility/2006" xmlns:o="urn:schemas-microsoft-com:office:office" xmlns:r="http://schemas.openxmlformats.org/officeDocument/2006/relationships" xmlns:m="http://schemas.openxmlformats.org/officeDocument/2006/math" xmlns:v="urn:schemas-microsoft-com:vml" xmlns:wp14="http://schemas.microsoft.com/office/word/2010/wordprocessingDrawing" xmlns:wp="http://schemas.openxmlformats.org/drawingml/2006/wordprocessingDrawing" xmlns:w10="urn:schemas-microsoft-com:office:word" xmlns:w="http://schemas.openxmlformats.org/wordprocessingml/2006/main" xmlns:w14="http://schemas.microsoft.com/office/word/2010/wordml" xmlns:w15="http://schemas.microsoft.com/office/word/2012/wordml" xmlns:wpg="http://schemas.microsoft.com/office/word/2010/wordprocessingGroup" xmlns:wpi="http://schemas.microsoft.com/office/word/2010/wordprocessingInk" xmlns:wne="http://schemas.microsoft.com/office/word/2006/wordml" xmlns:wps="http://schemas.microsoft.com/office/word/2010/wordprocessingShape" mc:Ignorable="w14 w15 wp14">
+<w:hdr xmlns:wpc="http://schemas.microsoft.com/office/word/2010/wordprocessingCanvas" xmlns:cx="http://schemas.microsoft.com/office/drawing/2014/chartex" xmlns:cx1="http://schemas.microsoft.com/office/drawing/2015/9/8/chartex" xmlns:cx2="http://schemas.microsoft.com/office/drawing/2015/10/21/chartex" xmlns:cx3="http://schemas.microsoft.com/office/drawing/2016/5/9/chartex" xmlns:cx4="http://schemas.microsoft.com/office/drawing/2016/5/10/chartex" xmlns:cx5="http://schemas.microsoft.com/office/drawing/2016/5/11/chartex" xmlns:cx6="http://schemas.microsoft.com/office/drawing/2016/5/12/chartex" xmlns:cx7="http://schemas.microsoft.com/office/drawing/2016/5/13/chartex" xmlns:cx8="http://schemas.microsoft.com/office/drawing/2016/5/14/chartex" xmlns:mc="http://schemas.openxmlformats.org/markup-compatibility/2006" xmlns:aink="http://schemas.microsoft.com/office/drawing/2016/ink" xmlns:am3d="http://schemas.microsoft.com/office/drawing/2017/model3d" xmlns:o="urn:schemas-microsoft-com:office:office" xmlns:r="http://schemas.openxmlformats.org/officeDocument/2006/relationships" xmlns:m="http://schemas.openxmlformats.org/officeDocument/2006/math" xmlns:v="urn:schemas-microsoft-com:vml" xmlns:wp14="http://schemas.microsoft.com/office/word/2010/wordprocessingDrawing" xmlns:wp="http://schemas.openxmlformats.org/drawingml/2006/wordprocessingDrawing" xmlns:w10="urn:schemas-microsoft-com:office:word" xmlns:w="http://schemas.openxmlformats.org/wordprocessingml/2006/main" xmlns:w14="http://schemas.microsoft.com/office/word/2010/wordml" xmlns:w15="http://schemas.microsoft.com/office/word/2012/wordml" xmlns:w16cex="http://schemas.microsoft.com/office/word/2018/wordml/cex" xmlns:w16cid="http://schemas.microsoft.com/office/word/2016/wordml/cid" xmlns:w16="http://schemas.microsoft.com/office/word/2018/wordml" xmlns:w16se="http://schemas.microsoft.com/office/word/2015/wordml/symex" xmlns:wpg="http://schemas.microsoft.com/office/word/2010/wordprocessingGroup" xmlns:wpi="http://schemas.microsoft.com/office/word/2010/wordprocessingInk" xmlns:wne="http://schemas.microsoft.com/office/word/2006/wordml" xmlns:wps="http://schemas.microsoft.com/office/word/2010/wordprocessingShape" mc:Ignorable="w14 w15 w16se w16cid w16 w16cex wp14">
+  <w:p>
+    <w:pPr>
+      <w:pStyle w:val="Encabezado"/>
+    </w:pPr>
+  </w:p>
+</w:hdr>
+</file>
+
+<file path=word/header2.xml><?xml version="1.0" encoding="utf-8"?>
+<w:hdr xmlns:wpc="http://schemas.microsoft.com/office/word/2010/wordprocessingCanvas" xmlns:cx="http://schemas.microsoft.com/office/drawing/2014/chartex" xmlns:cx1="http://schemas.microsoft.com/office/drawing/2015/9/8/chartex" xmlns:cx2="http://schemas.microsoft.com/office/drawing/2015/10/21/chartex" xmlns:cx3="http://schemas.microsoft.com/office/drawing/2016/5/9/chartex" xmlns:cx4="http://schemas.microsoft.com/office/drawing/2016/5/10/chartex" xmlns:cx5="http://schemas.microsoft.com/office/drawing/2016/5/11/chartex" xmlns:cx6="http://schemas.microsoft.com/office/drawing/2016/5/12/chartex" xmlns:cx7="http://schemas.microsoft.com/office/drawing/2016/5/13/chartex" xmlns:cx8="http://schemas.microsoft.com/office/drawing/2016/5/14/chartex" xmlns:mc="http://schemas.openxmlformats.org/markup-compatibility/2006" xmlns:aink="http://schemas.microsoft.com/office/drawing/2016/ink" xmlns:am3d="http://schemas.microsoft.com/office/drawing/2017/model3d" xmlns:o="urn:schemas-microsoft-com:office:office" xmlns:r="http://schemas.openxmlformats.org/officeDocument/2006/relationships" xmlns:m="http://schemas.openxmlformats.org/officeDocument/2006/math" xmlns:v="urn:schemas-microsoft-com:vml" xmlns:wp14="http://schemas.microsoft.com/office/word/2010/wordprocessingDrawing" xmlns:wp="http://schemas.openxmlformats.org/drawingml/2006/wordprocessingDrawing" xmlns:w10="urn:schemas-microsoft-com:office:word" xmlns:w="http://schemas.openxmlformats.org/wordprocessingml/2006/main" xmlns:w14="http://schemas.microsoft.com/office/word/2010/wordml" xmlns:w15="http://schemas.microsoft.com/office/word/2012/wordml" xmlns:w16cex="http://schemas.microsoft.com/office/word/2018/wordml/cex" xmlns:w16cid="http://schemas.microsoft.com/office/word/2016/wordml/cid" xmlns:w16="http://schemas.microsoft.com/office/word/2018/wordml" xmlns:w16se="http://schemas.microsoft.com/office/word/2015/wordml/symex" xmlns:wpg="http://schemas.microsoft.com/office/word/2010/wordprocessingGroup" xmlns:wpi="http://schemas.microsoft.com/office/word/2010/wordprocessingInk" xmlns:wne="http://schemas.microsoft.com/office/word/2006/wordml" xmlns:wps="http://schemas.microsoft.com/office/word/2010/wordprocessingShape" mc:Ignorable="w14 w15 w16se w16cid w16 w16cex wp14">
   <w:tbl>
     <w:tblPr>
       <w:tblW w:w="10118" w:type="dxa"/>
@@ -1476,15 +1485,15 @@
         <w:tcPr>
           <w:tcW w:w="3261" w:type="dxa"/>
           <w:vMerge w:val="restart"/>
-          <w:tcBorders>
-            <w:top w:val="nil"/>
-          </w:tcBorders>
+          <w:vAlign w:val="center"/>
         </w:tcPr>
         <w:p>
           <w:pPr>
             <w:tabs>
               <w:tab w:val="left" w:pos="1110"/>
             </w:tabs>
+            <w:spacing w:after="120"/>
+            <w:jc w:val="center"/>
             <w:rPr>
               <w:lang w:val="es-ES_tradnl"/>
             </w:rPr>
@@ -1547,110 +1556,45 @@
       <w:tc>
         <w:tcPr>
           <w:tcW w:w="1895" w:type="dxa"/>
+          <w:vAlign w:val="center"/>
         </w:tcPr>
         <w:p>
           <w:pPr>
-            <w:spacing w:line="276" w:lineRule="auto"/>
+            <w:spacing w:after="120" w:line="276" w:lineRule="auto"/>
+            <w:jc w:val="right"/>
+          </w:pPr>
+          <w:r>
             <w:rPr>
               <w:rFonts w:ascii="Arial" w:hAnsi="Arial"/>
               <w:b/>
               <w:sz w:val="18"/>
               <w:szCs w:val="18"/>
             </w:rPr>
-          </w:pPr>
-          <w:r>
-            <w:rPr>
-              <w:rFonts w:ascii="Arial" w:hAnsi="Arial"/>
-              <w:b/>
-              <w:sz w:val="18"/>
-              <w:szCs w:val="18"/>
-            </w:rPr>
             <w:t>DEPENDENCIA:</w:t>
           </w:r>
-        </w:p>
-        <w:p>
-          <w:pPr>
-            <w:spacing w:line="276" w:lineRule="auto"/>
-            <w:rPr>
-              <w:rFonts w:ascii="Arial" w:hAnsi="Arial"/>
-              <w:b/>
-              <w:sz w:val="18"/>
-              <w:szCs w:val="18"/>
-            </w:rPr>
-          </w:pPr>
-        </w:p>
-        <w:p>
-          <w:pPr>
-            <w:spacing w:line="276" w:lineRule="auto"/>
-            <w:rPr>
-              <w:rFonts w:ascii="Arial" w:hAnsi="Arial"/>
-              <w:b/>
-              <w:sz w:val="18"/>
-              <w:szCs w:val="18"/>
-            </w:rPr>
-          </w:pPr>
           <w:r>
-            <w:rPr>
-              <w:rFonts w:ascii="Arial" w:hAnsi="Arial"/>
-              <w:b/>
-              <w:sz w:val="18"/>
-              <w:szCs w:val="18"/>
-            </w:rPr>
-            <w:t>COORDINACIÓN:</w:t>
-          </w:r>
-        </w:p>
-        <w:p>
-          <w:pPr>
-            <w:spacing w:line="276" w:lineRule="auto"/>
-            <w:rPr>
-              <w:rFonts w:ascii="Arial" w:hAnsi="Arial"/>
-              <w:b/>
-              <w:sz w:val="18"/>
-              <w:szCs w:val="18"/>
-            </w:rPr>
-          </w:pPr>
-        </w:p>
-        <w:p>
-          <w:pPr>
-            <w:spacing w:after="160" w:line="259" w:lineRule="auto"/>
-          </w:pPr>
-          <w:r>
-            <w:rPr>
-              <w:rFonts w:ascii="Arial" w:hAnsi="Arial"/>
-              <w:b/>
-              <w:sz w:val="18"/>
-              <w:szCs w:val="18"/>
-            </w:rPr>
-            <w:t>UNIDAD ADMINISTRATIVA</w:t>
-          </w:r>
-          <w:r>
-            <w:rPr>
-              <w:rFonts w:ascii="Arial" w:hAnsi="Arial"/>
-              <w:b/>
-              <w:sz w:val="20"/>
-              <w:szCs w:val="20"/>
-            </w:rPr>
-            <w:t>:</w:t>
+            <w:t xml:space="preserve"> </w:t>
           </w:r>
         </w:p>
       </w:tc>
       <w:tc>
         <w:tcPr>
           <w:tcW w:w="4962" w:type="dxa"/>
+          <w:vAlign w:val="center"/>
         </w:tcPr>
         <w:p>
           <w:pPr>
-            <w:spacing w:line="276" w:lineRule="auto"/>
-            <w:jc w:val="both"/>
-            <w:rPr>
-              <w:rFonts w:ascii="Arial" w:hAnsi="Arial"/>
-              <w:sz w:val="18"/>
-              <w:szCs w:val="18"/>
+            <w:spacing w:after="120" w:line="276" w:lineRule="auto"/>
+            <w:rPr>
+              <w:b/>
+              <w:bCs/>
             </w:rPr>
           </w:pPr>
           <w:r>
             <w:rPr>
               <w:rFonts w:ascii="Arial" w:hAnsi="Arial"/>
+              <w:b/>
+              <w:bCs/>
               <w:sz w:val="18"/>
               <w:szCs w:val="18"/>
             </w:rPr>
@@ -1659,71 +1603,12 @@
           <w:r>
             <w:rPr>
               <w:rFonts w:ascii="Arial" w:hAnsi="Arial"/>
+              <w:b/>
+              <w:bCs/>
               <w:sz w:val="18"/>
               <w:szCs w:val="18"/>
             </w:rPr>
             <w:t>ARROLLO ECONÓMICO Y DEL TRABAJO</w:t>
-          </w:r>
-        </w:p>
-        <w:p>
-          <w:pPr>
-            <w:jc w:val="both"/>
-            <w:rPr>
-              <w:rFonts w:ascii="Arial" w:hAnsi="Arial"/>
-              <w:sz w:val="18"/>
-              <w:szCs w:val="18"/>
-            </w:rPr>
-          </w:pPr>
-          <w:r>
-            <w:rPr>
-              <w:rFonts w:ascii="Arial" w:hAnsi="Arial"/>
-              <w:sz w:val="18"/>
-              <w:szCs w:val="18"/>
-            </w:rPr>
-            <w:t>COORDINACIÓN</w:t>
-          </w:r>
-          <w:r>
-            <w:rPr>
-              <w:rFonts w:ascii="Arial" w:hAnsi="Arial"/>
-              <w:sz w:val="18"/>
-              <w:szCs w:val="18"/>
-            </w:rPr>
-            <w:t xml:space="preserve"> DEL TRABAJO Y PREVISIÓN SOCIAL</w:t>
-          </w:r>
-        </w:p>
-        <w:p>
-          <w:pPr>
-            <w:spacing w:line="276" w:lineRule="auto"/>
-            <w:jc w:val="both"/>
-            <w:rPr>
-              <w:rFonts w:ascii="Arial" w:hAnsi="Arial"/>
-              <w:b/>
-              <w:sz w:val="22"/>
-              <w:szCs w:val="22"/>
-            </w:rPr>
-          </w:pPr>
-        </w:p>
-        <w:p>
-          <w:pPr>
-            <w:spacing w:after="160" w:line="259" w:lineRule="auto"/>
-          </w:pPr>
-          <w:r>
-            <w:rPr>
-              <w:rFonts w:ascii="Arial" w:hAnsi="Arial"/>
-              <w:b/>
-              <w:sz w:val="18"/>
-              <w:szCs w:val="18"/>
-            </w:rPr>
-            <w:t>DIRECCIÓN GENERAL DE INSPECCIÓN DE</w:t>
-          </w:r>
-          <w:r>
-            <w:rPr>
-              <w:rFonts w:ascii="Arial" w:hAnsi="Arial"/>
-              <w:b/>
-              <w:sz w:val="18"/>
-              <w:szCs w:val="18"/>
-            </w:rPr>
-            <w:t>L TRABAJO DEL ESTADO DE MORELOS</w:t>
           </w:r>
         </w:p>
       </w:tc>
@@ -1737,36 +1622,210 @@
         <w:tcPr>
           <w:tcW w:w="3261" w:type="dxa"/>
           <w:vMerge/>
-          <w:tcBorders>
-            <w:top w:val="nil"/>
-          </w:tcBorders>
         </w:tcPr>
         <w:p>
           <w:pPr>
             <w:tabs>
               <w:tab w:val="left" w:pos="1110"/>
             </w:tabs>
+            <w:spacing w:after="120"/>
+            <w:rPr>
+              <w:noProof/>
+              <w:lang w:eastAsia="es-MX"/>
+            </w:rPr>
           </w:pPr>
         </w:p>
       </w:tc>
       <w:tc>
         <w:tcPr>
           <w:tcW w:w="1895" w:type="dxa"/>
+          <w:vAlign w:val="center"/>
         </w:tcPr>
         <w:p>
           <w:pPr>
-            <w:spacing w:line="276" w:lineRule="auto"/>
+            <w:spacing w:after="120" w:line="276" w:lineRule="auto"/>
+            <w:jc w:val="right"/>
             <w:rPr>
               <w:rFonts w:ascii="Arial" w:hAnsi="Arial"/>
               <w:b/>
-              <w:sz w:val="12"/>
-              <w:szCs w:val="12"/>
+              <w:sz w:val="18"/>
+              <w:szCs w:val="18"/>
+            </w:rPr>
+          </w:pPr>
+          <w:r>
+            <w:rPr>
+              <w:rFonts w:ascii="Arial" w:hAnsi="Arial"/>
+              <w:b/>
+              <w:sz w:val="18"/>
+              <w:szCs w:val="18"/>
+            </w:rPr>
+            <w:t>COORDINACIÓN:</w:t>
+          </w:r>
+        </w:p>
+      </w:tc>
+      <w:tc>
+        <w:tcPr>
+          <w:tcW w:w="4962" w:type="dxa"/>
+          <w:vAlign w:val="center"/>
+        </w:tcPr>
+        <w:p>
+          <w:pPr>
+            <w:spacing w:after="120" w:line="276" w:lineRule="auto"/>
+            <w:rPr>
+              <w:rFonts w:ascii="Arial" w:hAnsi="Arial"/>
+              <w:b/>
+              <w:bCs/>
+              <w:sz w:val="18"/>
+              <w:szCs w:val="18"/>
+            </w:rPr>
+          </w:pPr>
+          <w:r>
+            <w:rPr>
+              <w:rFonts w:ascii="Arial" w:hAnsi="Arial"/>
+              <w:b/>
+              <w:bCs/>
+              <w:sz w:val="18"/>
+              <w:szCs w:val="18"/>
+            </w:rPr>
+            <w:t>COORDINACIÓN DEL TRABAJO Y PREVISIÓN SOCIAL</w:t>
+          </w:r>
+        </w:p>
+      </w:tc>
+    </w:tr>
+    <w:tr>
+      <w:trPr>
+        <w:cantSplit/>
+        <w:trHeight w:val="276"/>
+      </w:trPr>
+      <w:tc>
+        <w:tcPr>
+          <w:tcW w:w="3261" w:type="dxa"/>
+          <w:vMerge/>
+        </w:tcPr>
+        <w:p>
+          <w:pPr>
+            <w:tabs>
+              <w:tab w:val="left" w:pos="1110"/>
+            </w:tabs>
+            <w:spacing w:after="120"/>
+            <w:rPr>
+              <w:noProof/>
+              <w:lang w:eastAsia="es-MX"/>
             </w:rPr>
           </w:pPr>
         </w:p>
+      </w:tc>
+      <w:tc>
+        <w:tcPr>
+          <w:tcW w:w="1895" w:type="dxa"/>
+          <w:vAlign w:val="center"/>
+        </w:tcPr>
         <w:p>
           <w:pPr>
-            <w:spacing w:after="160" w:line="259" w:lineRule="auto"/>
+            <w:spacing w:after="120" w:line="276" w:lineRule="auto"/>
+            <w:jc w:val="right"/>
+            <w:rPr>
+              <w:rFonts w:ascii="Arial" w:hAnsi="Arial"/>
+              <w:b/>
+              <w:sz w:val="18"/>
+              <w:szCs w:val="18"/>
+            </w:rPr>
+          </w:pPr>
+          <w:r>
+            <w:rPr>
+              <w:rFonts w:ascii="Arial" w:hAnsi="Arial"/>
+              <w:b/>
+              <w:sz w:val="18"/>
+              <w:szCs w:val="18"/>
+            </w:rPr>
+            <w:t>UNIDAD</w:t>
+          </w:r>
+          <w:r>
+            <w:rPr>
+              <w:rFonts w:ascii="Arial" w:hAnsi="Arial"/>
+              <w:b/>
+              <w:sz w:val="18"/>
+              <w:szCs w:val="18"/>
+            </w:rPr>
+            <w:t xml:space="preserve"> </w:t>
+          </w:r>
+          <w:r>
+            <w:rPr>
+              <w:rFonts w:ascii="Arial" w:hAnsi="Arial"/>
+              <w:b/>
+              <w:sz w:val="18"/>
+              <w:szCs w:val="18"/>
+            </w:rPr>
+            <w:t>ADMINISTRATIVA</w:t>
+          </w:r>
+          <w:r>
+            <w:rPr>
+              <w:rFonts w:ascii="Arial" w:hAnsi="Arial"/>
+              <w:b/>
+              <w:sz w:val="20"/>
+              <w:szCs w:val="20"/>
+            </w:rPr>
+            <w:t>:</w:t>
+          </w:r>
+        </w:p>
+      </w:tc>
+      <w:tc>
+        <w:tcPr>
+          <w:tcW w:w="4962" w:type="dxa"/>
+          <w:vAlign w:val="center"/>
+        </w:tcPr>
+        <w:p>
+          <w:pPr>
+            <w:spacing w:after="120" w:line="276" w:lineRule="auto"/>
+            <w:rPr>
+              <w:rFonts w:ascii="Arial" w:hAnsi="Arial"/>
+              <w:b/>
+              <w:bCs/>
+              <w:sz w:val="18"/>
+              <w:szCs w:val="18"/>
+            </w:rPr>
+          </w:pPr>
+          <w:r>
+            <w:rPr>
+              <w:rFonts w:ascii="Arial" w:hAnsi="Arial"/>
+              <w:b/>
+              <w:bCs/>
+              <w:sz w:val="18"/>
+              <w:szCs w:val="18"/>
+            </w:rPr>
+            <w:t>DIRECCIÓN GENERAL DE INSPECCIÓN DEL TRABAJO DEL ESTADO DE MORELOS</w:t>
+          </w:r>
+        </w:p>
+      </w:tc>
+    </w:tr>
+    <w:tr>
+      <w:trPr>
+        <w:cantSplit/>
+        <w:trHeight w:val="276"/>
+      </w:trPr>
+      <w:tc>
+        <w:tcPr>
+          <w:tcW w:w="3261" w:type="dxa"/>
+          <w:vMerge/>
+        </w:tcPr>
+        <w:p>
+          <w:pPr>
+            <w:tabs>
+              <w:tab w:val="left" w:pos="1110"/>
+            </w:tabs>
+            <w:spacing w:after="120"/>
+          </w:pPr>
+        </w:p>
+      </w:tc>
+      <w:tc>
+        <w:tcPr>
+          <w:tcW w:w="1895" w:type="dxa"/>
+          <w:vAlign w:val="center"/>
+        </w:tcPr>
+        <w:p>
+          <w:pPr>
+            <w:spacing w:after="120" w:line="259" w:lineRule="auto"/>
+            <w:jc w:val="right"/>
           </w:pPr>
           <w:r>
             <w:rPr>
@@ -1782,27 +1841,21 @@
       <w:tc>
         <w:tcPr>
           <w:tcW w:w="4962" w:type="dxa"/>
+          <w:vAlign w:val="center"/>
         </w:tcPr>
         <w:p>
           <w:pPr>
-            <w:spacing w:line="276" w:lineRule="auto"/>
-            <w:jc w:val="both"/>
-            <w:rPr>
-              <w:rFonts w:ascii="Arial" w:hAnsi="Arial"/>
-              <w:sz w:val="12"/>
-              <w:szCs w:val="12"/>
-            </w:rPr>
-          </w:pPr>
-        </w:p>
-        <w:p>
-          <w:pPr>
-            <w:spacing w:line="276" w:lineRule="auto"/>
-            <w:jc w:val="both"/>
+            <w:spacing w:after="120" w:line="276" w:lineRule="auto"/>
+            <w:rPr>
+              <w:b/>
+              <w:bCs/>
+            </w:rPr>
           </w:pPr>
           <w:r>
             <w:rPr>
               <w:rFonts w:ascii="Arial" w:hAnsi="Arial"/>
               <w:b/>
+              <w:bCs/>
               <w:sz w:val="18"/>
               <w:szCs w:val="18"/>
             </w:rPr>
@@ -1812,26 +1865,27 @@
             <w:rPr>
               <w:rFonts w:ascii="Arial" w:hAnsi="Arial"/>
               <w:b/>
+              <w:bCs/>
               <w:sz w:val="18"/>
               <w:szCs w:val="18"/>
             </w:rPr>
             <w:t>{</w:t>
           </w:r>
-          <w:proofErr w:type="spellStart"/>
           <w:r>
             <w:rPr>
               <w:rFonts w:ascii="Arial" w:hAnsi="Arial"/>
               <w:b/>
+              <w:bCs/>
               <w:sz w:val="18"/>
               <w:szCs w:val="18"/>
             </w:rPr>
             <w:t>folioInspeccion</w:t>
           </w:r>
-          <w:proofErr w:type="spellEnd"/>
           <w:r>
             <w:rPr>
               <w:rFonts w:ascii="Arial" w:hAnsi="Arial"/>
               <w:b/>
+              <w:bCs/>
               <w:sz w:val="18"/>
               <w:szCs w:val="18"/>
             </w:rPr>
@@ -1850,15 +1904,21 @@
           <w:tcW w:w="3261" w:type="dxa"/>
           <w:vMerge/>
         </w:tcPr>
-        <w:p/>
+        <w:p>
+          <w:pPr>
+            <w:spacing w:after="120"/>
+          </w:pPr>
+        </w:p>
       </w:tc>
       <w:tc>
         <w:tcPr>
           <w:tcW w:w="1895" w:type="dxa"/>
+          <w:vAlign w:val="center"/>
         </w:tcPr>
         <w:p>
           <w:pPr>
-            <w:spacing w:line="276" w:lineRule="auto"/>
+            <w:spacing w:after="120" w:line="276" w:lineRule="auto"/>
+            <w:jc w:val="right"/>
             <w:rPr>
               <w:rFonts w:ascii="Arial" w:hAnsi="Arial"/>
               <w:b/>
@@ -1880,14 +1940,21 @@
       <w:tc>
         <w:tcPr>
           <w:tcW w:w="4962" w:type="dxa"/>
+          <w:vAlign w:val="center"/>
         </w:tcPr>
         <w:p>
           <w:pPr>
-            <w:spacing w:after="160" w:line="259" w:lineRule="auto"/>
+            <w:spacing w:after="120" w:line="259" w:lineRule="auto"/>
+            <w:rPr>
+              <w:b/>
+              <w:bCs/>
+            </w:rPr>
           </w:pPr>
           <w:r>
             <w:rPr>
               <w:rFonts w:ascii="Arial" w:hAnsi="Arial"/>
+              <w:b/>
+              <w:bCs/>
               <w:sz w:val="18"/>
               <w:szCs w:val="18"/>
             </w:rPr>
@@ -1896,6 +1963,8 @@
           <w:r>
             <w:rPr>
               <w:rFonts w:ascii="Arial" w:hAnsi="Arial"/>
+              <w:b/>
+              <w:bCs/>
               <w:sz w:val="18"/>
               <w:szCs w:val="18"/>
             </w:rPr>
@@ -1909,12 +1978,24 @@
     <w:pPr>
       <w:pStyle w:val="Encabezado"/>
     </w:pPr>
+    <w:bookmarkStart w:id="0" w:name="_GoBack"/>
+    <w:bookmarkEnd w:id="0"/>
+  </w:p>
+</w:hdr>
+</file>
+
+<file path=word/header3.xml><?xml version="1.0" encoding="utf-8"?>
+<w:hdr xmlns:wpc="http://schemas.microsoft.com/office/word/2010/wordprocessingCanvas" xmlns:cx="http://schemas.microsoft.com/office/drawing/2014/chartex" xmlns:cx1="http://schemas.microsoft.com/office/drawing/2015/9/8/chartex" xmlns:cx2="http://schemas.microsoft.com/office/drawing/2015/10/21/chartex" xmlns:cx3="http://schemas.microsoft.com/office/drawing/2016/5/9/chartex" xmlns:cx4="http://schemas.microsoft.com/office/drawing/2016/5/10/chartex" xmlns:cx5="http://schemas.microsoft.com/office/drawing/2016/5/11/chartex" xmlns:cx6="http://schemas.microsoft.com/office/drawing/2016/5/12/chartex" xmlns:cx7="http://schemas.microsoft.com/office/drawing/2016/5/13/chartex" xmlns:cx8="http://schemas.microsoft.com/office/drawing/2016/5/14/chartex" xmlns:mc="http://schemas.openxmlformats.org/markup-compatibility/2006" xmlns:aink="http://schemas.microsoft.com/office/drawing/2016/ink" xmlns:am3d="http://schemas.microsoft.com/office/drawing/2017/model3d" xmlns:o="urn:schemas-microsoft-com:office:office" xmlns:r="http://schemas.openxmlformats.org/officeDocument/2006/relationships" xmlns:m="http://schemas.openxmlformats.org/officeDocument/2006/math" xmlns:v="urn:schemas-microsoft-com:vml" xmlns:wp14="http://schemas.microsoft.com/office/word/2010/wordprocessingDrawing" xmlns:wp="http://schemas.openxmlformats.org/drawingml/2006/wordprocessingDrawing" xmlns:w10="urn:schemas-microsoft-com:office:word" xmlns:w="http://schemas.openxmlformats.org/wordprocessingml/2006/main" xmlns:w14="http://schemas.microsoft.com/office/word/2010/wordml" xmlns:w15="http://schemas.microsoft.com/office/word/2012/wordml" xmlns:w16cex="http://schemas.microsoft.com/office/word/2018/wordml/cex" xmlns:w16cid="http://schemas.microsoft.com/office/word/2016/wordml/cid" xmlns:w16="http://schemas.microsoft.com/office/word/2018/wordml" xmlns:w16se="http://schemas.microsoft.com/office/word/2015/wordml/symex" xmlns:wpg="http://schemas.microsoft.com/office/word/2010/wordprocessingGroup" xmlns:wpi="http://schemas.microsoft.com/office/word/2010/wordprocessingInk" xmlns:wne="http://schemas.microsoft.com/office/word/2006/wordml" xmlns:wps="http://schemas.microsoft.com/office/word/2010/wordprocessingShape" mc:Ignorable="w14 w15 w16se w16cid w16 w16cex wp14">
+  <w:p>
+    <w:pPr>
+      <w:pStyle w:val="Encabezado"/>
+    </w:pPr>
   </w:p>
 </w:hdr>
 </file>
 
 <file path=word/styles.xml><?xml version="1.0" encoding="utf-8"?>
-<w:styles xmlns:mc="http://schemas.openxmlformats.org/markup-compatibility/2006" xmlns:r="http://schemas.openxmlformats.org/officeDocument/2006/relationships" xmlns:w="http://schemas.openxmlformats.org/wordprocessingml/2006/main" xmlns:w14="http://schemas.microsoft.com/office/word/2010/wordml" xmlns:w15="http://schemas.microsoft.com/office/word/2012/wordml" mc:Ignorable="w14 w15">
+<w:styles xmlns:mc="http://schemas.openxmlformats.org/markup-compatibility/2006" xmlns:r="http://schemas.openxmlformats.org/officeDocument/2006/relationships" xmlns:w="http://schemas.openxmlformats.org/wordprocessingml/2006/main" xmlns:w14="http://schemas.microsoft.com/office/word/2010/wordml" xmlns:w15="http://schemas.microsoft.com/office/word/2012/wordml" xmlns:w16cex="http://schemas.microsoft.com/office/word/2018/wordml/cex" xmlns:w16cid="http://schemas.microsoft.com/office/word/2016/wordml/cid" xmlns:w16="http://schemas.microsoft.com/office/word/2018/wordml" xmlns:w16se="http://schemas.microsoft.com/office/word/2015/wordml/symex" mc:Ignorable="w14 w15 w16se w16cid w16 w16cex">
   <w:docDefaults>
     <w:rPrDefault>
       <w:rPr>
@@ -1930,7 +2011,7 @@
       </w:pPr>
     </w:pPrDefault>
   </w:docDefaults>
-  <w:latentStyles w:defLockedState="0" w:defUIPriority="99" w:defSemiHidden="0" w:defUnhideWhenUsed="0" w:defQFormat="0" w:count="371">
+  <w:latentStyles w:defLockedState="0" w:defUIPriority="99" w:defSemiHidden="0" w:defUnhideWhenUsed="0" w:defQFormat="0" w:count="376">
     <w:lsdException w:name="Normal" w:uiPriority="0" w:qFormat="1"/>
     <w:lsdException w:name="heading 1" w:uiPriority="9" w:qFormat="1"/>
     <w:lsdException w:name="heading 2" w:semiHidden="1" w:uiPriority="9" w:unhideWhenUsed="1" w:qFormat="1"/>
@@ -2036,7 +2117,6 @@
     <w:lsdException w:name="HTML Sample" w:semiHidden="1" w:unhideWhenUsed="1"/>
     <w:lsdException w:name="HTML Typewriter" w:semiHidden="1" w:unhideWhenUsed="1"/>
     <w:lsdException w:name="HTML Variable" w:semiHidden="1" w:unhideWhenUsed="1"/>
-    <w:lsdException w:name="Normal Table" w:semiHidden="1" w:unhideWhenUsed="1"/>
     <w:lsdException w:name="annotation subject" w:semiHidden="1" w:unhideWhenUsed="1"/>
     <w:lsdException w:name="No List" w:semiHidden="1" w:unhideWhenUsed="1"/>
     <w:lsdException w:name="Outline List 1" w:semiHidden="1" w:unhideWhenUsed="1"/>
@@ -2079,11 +2159,8 @@
     <w:lsdException w:name="Table Contemporary" w:semiHidden="1" w:unhideWhenUsed="1"/>
     <w:lsdException w:name="Table Elegant" w:semiHidden="1" w:unhideWhenUsed="1"/>
     <w:lsdException w:name="Table Professional" w:semiHidden="1" w:unhideWhenUsed="1"/>
-    <w:lsdException w:name="Table Subtle 1" w:semiHidden="1" w:unhideWhenUsed="1"/>
     <w:lsdException w:name="Table Subtle 2" w:semiHidden="1" w:unhideWhenUsed="1"/>
     <w:lsdException w:name="Table Web 1" w:semiHidden="1" w:unhideWhenUsed="1"/>
-    <w:lsdException w:name="Table Web 2" w:semiHidden="1" w:unhideWhenUsed="1"/>
-    <w:lsdException w:name="Table Web 3" w:semiHidden="1" w:unhideWhenUsed="1"/>
     <w:lsdException w:name="Balloon Text" w:semiHidden="1" w:unhideWhenUsed="1"/>
     <w:lsdException w:name="Table Grid" w:uiPriority="39"/>
     <w:lsdException w:name="Table Theme" w:semiHidden="1" w:unhideWhenUsed="1"/>
@@ -2302,6 +2379,11 @@
     <w:lsdException w:name="List Table 5 Dark Accent 6" w:uiPriority="50"/>
     <w:lsdException w:name="List Table 6 Colorful Accent 6" w:uiPriority="51"/>
     <w:lsdException w:name="List Table 7 Colorful Accent 6" w:uiPriority="52"/>
+    <w:lsdException w:name="Mention" w:semiHidden="1" w:unhideWhenUsed="1"/>
+    <w:lsdException w:name="Smart Hyperlink" w:semiHidden="1" w:unhideWhenUsed="1"/>
+    <w:lsdException w:name="Hashtag" w:semiHidden="1" w:unhideWhenUsed="1"/>
+    <w:lsdException w:name="Unresolved Mention" w:semiHidden="1" w:unhideWhenUsed="1"/>
+    <w:lsdException w:name="Smart Link" w:semiHidden="1" w:unhideWhenUsed="1"/>
   </w:latentStyles>
   <w:style w:type="paragraph" w:default="1" w:styleId="Normal">
     <w:name w:val="Normal"/>

</xml_diff>